<commit_message>
done cach tao du an
</commit_message>
<xml_diff>
--- a/doc/Bai3-TaoProject- bang CodeSandbox or LocalProject using VScode.docx
+++ b/doc/Bai3-TaoProject- bang CodeSandbox or LocalProject using VScode.docx
@@ -3,8 +3,63 @@
 <w:document xmlns:wpc="http://schemas.microsoft.com/office/word/2010/wordprocessingCanvas" xmlns:mc="http://schemas.openxmlformats.org/markup-compatibility/2006" xmlns:o="urn:schemas-microsoft-com:office:office" xmlns:r="http://schemas.openxmlformats.org/officeDocument/2006/relationships" xmlns:m="http://schemas.openxmlformats.org/officeDocument/2006/math" xmlns:v="urn:schemas-microsoft-com:vml" xmlns:wp14="http://schemas.microsoft.com/office/word/2010/wordprocessingDrawing" xmlns:wp="http://schemas.openxmlformats.org/drawingml/2006/wordprocessingDrawing" xmlns:w="http://schemas.openxmlformats.org/wordprocessingml/2006/main" xmlns:w14="http://schemas.microsoft.com/office/word/2010/wordml" xmlns:w10="urn:schemas-microsoft-com:office:word" xmlns:w15="http://schemas.microsoft.com/office/word/2012/wordml" xmlns:wpg="http://schemas.microsoft.com/office/word/2010/wordprocessingGroup" xmlns:wpi="http://schemas.microsoft.com/office/word/2010/wordprocessingInk" xmlns:wne="http://schemas.microsoft.com/office/word/2006/wordml" xmlns:wps="http://schemas.microsoft.com/office/word/2010/wordprocessingShape" xmlns:wpsCustomData="http://www.wps.cn/officeDocument/2013/wpsCustomData" mc:Ignorable="w14 w15 wp14">
   <w:body>
     <w:p>
+      <w:pPr>
+        <w:rPr>
+          <w:rFonts w:hint="default"/>
+          <w:lang w:val="en-US"/>
+        </w:rPr>
+      </w:pPr>
       <w:bookmarkStart w:id="0" w:name="_GoBack"/>
+      <w:r>
+        <w:drawing>
+          <wp:inline distT="0" distB="0" distL="114300" distR="114300">
+            <wp:extent cx="5266055" cy="2738755"/>
+            <wp:effectExtent l="0" t="0" r="6985" b="4445"/>
+            <wp:docPr id="1" name="Picture 1"/>
+            <wp:cNvGraphicFramePr>
+              <a:graphicFrameLocks xmlns:a="http://schemas.openxmlformats.org/drawingml/2006/main" noChangeAspect="1"/>
+            </wp:cNvGraphicFramePr>
+            <a:graphic xmlns:a="http://schemas.openxmlformats.org/drawingml/2006/main">
+              <a:graphicData uri="http://schemas.openxmlformats.org/drawingml/2006/picture">
+                <pic:pic xmlns:pic="http://schemas.openxmlformats.org/drawingml/2006/picture">
+                  <pic:nvPicPr>
+                    <pic:cNvPr id="1" name="Picture 1"/>
+                    <pic:cNvPicPr>
+                      <a:picLocks noChangeAspect="1"/>
+                    </pic:cNvPicPr>
+                  </pic:nvPicPr>
+                  <pic:blipFill>
+                    <a:blip r:embed="rId4"/>
+                    <a:stretch>
+                      <a:fillRect/>
+                    </a:stretch>
+                  </pic:blipFill>
+                  <pic:spPr>
+                    <a:xfrm>
+                      <a:off x="0" y="0"/>
+                      <a:ext cx="5266055" cy="2738755"/>
+                    </a:xfrm>
+                    <a:prstGeom prst="rect">
+                      <a:avLst/>
+                    </a:prstGeom>
+                    <a:noFill/>
+                    <a:ln>
+                      <a:noFill/>
+                    </a:ln>
+                  </pic:spPr>
+                </pic:pic>
+              </a:graphicData>
+            </a:graphic>
+          </wp:inline>
+        </w:drawing>
+      </w:r>
       <w:bookmarkEnd w:id="0"/>
+      <w:r>
+        <w:br w:type="textWrapping"/>
+      </w:r>
+      <w:r>
+        <w:br w:type="textWrapping"/>
+      </w:r>
     </w:p>
     <w:sectPr>
       <w:pgSz w:w="11906" w:h="16838"/>

</xml_diff>